<commit_message>
upgrade WBS: detail the work
</commit_message>
<xml_diff>
--- a/Word Breakdown Structure.docx
+++ b/Word Breakdown Structure.docx
@@ -12,7 +12,273 @@
         <mc:AlternateContent>
           <mc:Choice Requires="wps">
             <w:drawing>
-              <wp:anchor distT="0" distB="0" distL="114300" distR="114300" simplePos="0" relativeHeight="251659264" behindDoc="0" locked="0" layoutInCell="1" allowOverlap="1" wp14:anchorId="4AE44080" wp14:editId="5A588B2D">
+              <wp:anchor distT="0" distB="0" distL="114300" distR="114300" simplePos="0" relativeHeight="251703296" behindDoc="0" locked="0" layoutInCell="1" allowOverlap="1" wp14:anchorId="03A4BF12" wp14:editId="264170B3">
+                <wp:simplePos x="0" y="0"/>
+                <wp:positionH relativeFrom="column">
+                  <wp:posOffset>3596640</wp:posOffset>
+                </wp:positionH>
+                <wp:positionV relativeFrom="paragraph">
+                  <wp:posOffset>1866900</wp:posOffset>
+                </wp:positionV>
+                <wp:extent cx="1188720" cy="259080"/>
+                <wp:effectExtent l="0" t="0" r="11430" b="26670"/>
+                <wp:wrapNone/>
+                <wp:docPr id="39" name="Text Box 39"/>
+                <wp:cNvGraphicFramePr/>
+                <a:graphic xmlns:a="http://schemas.openxmlformats.org/drawingml/2006/main">
+                  <a:graphicData uri="http://schemas.microsoft.com/office/word/2010/wordprocessingShape">
+                    <wps:wsp>
+                      <wps:cNvSpPr txBox="1"/>
+                      <wps:spPr>
+                        <a:xfrm>
+                          <a:off x="0" y="0"/>
+                          <a:ext cx="1188720" cy="259080"/>
+                        </a:xfrm>
+                        <a:prstGeom prst="rect">
+                          <a:avLst/>
+                        </a:prstGeom>
+                        <a:solidFill>
+                          <a:schemeClr val="lt1"/>
+                        </a:solidFill>
+                        <a:ln w="6350">
+                          <a:solidFill>
+                            <a:prstClr val="black"/>
+                          </a:solidFill>
+                        </a:ln>
+                      </wps:spPr>
+                      <wps:txbx>
+                        <w:txbxContent>
+                          <w:p>
+                            <w:r>
+                              <w:t>Restful API</w:t>
+                            </w:r>
+                          </w:p>
+                        </w:txbxContent>
+                      </wps:txbx>
+                      <wps:bodyPr rot="0" spcFirstLastPara="0" vertOverflow="overflow" horzOverflow="overflow" vert="horz" wrap="square" lIns="91440" tIns="45720" rIns="91440" bIns="45720" numCol="1" spcCol="0" rtlCol="0" fromWordArt="0" anchor="t" anchorCtr="0" forceAA="0" compatLnSpc="1">
+                        <a:prstTxWarp prst="textNoShape">
+                          <a:avLst/>
+                        </a:prstTxWarp>
+                        <a:noAutofit/>
+                      </wps:bodyPr>
+                    </wps:wsp>
+                  </a:graphicData>
+                </a:graphic>
+                <wp14:sizeRelV relativeFrom="margin">
+                  <wp14:pctHeight>0</wp14:pctHeight>
+                </wp14:sizeRelV>
+              </wp:anchor>
+            </w:drawing>
+          </mc:Choice>
+          <mc:Fallback>
+            <w:pict>
+              <v:shapetype w14:anchorId="03A4BF12" id="_x0000_t202" coordsize="21600,21600" o:spt="202" path="m,l,21600r21600,l21600,xe">
+                <v:stroke joinstyle="miter"/>
+                <v:path gradientshapeok="t" o:connecttype="rect"/>
+              </v:shapetype>
+              <v:shape id="Text Box 39" o:spid="_x0000_s1026" type="#_x0000_t202" style="position:absolute;margin-left:283.2pt;margin-top:147pt;width:93.6pt;height:20.4pt;z-index:251703296;visibility:visible;mso-wrap-style:square;mso-height-percent:0;mso-wrap-distance-left:9pt;mso-wrap-distance-top:0;mso-wrap-distance-right:9pt;mso-wrap-distance-bottom:0;mso-position-horizontal:absolute;mso-position-horizontal-relative:text;mso-position-vertical:absolute;mso-position-vertical-relative:text;mso-height-percent:0;mso-height-relative:margin;v-text-anchor:top" o:gfxdata="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" fillcolor="white [3201]" strokeweight=".5pt">
+                <v:textbox>
+                  <w:txbxContent>
+                    <w:p>
+                      <w:r>
+                        <w:t>Restful API</w:t>
+                      </w:r>
+                    </w:p>
+                  </w:txbxContent>
+                </v:textbox>
+              </v:shape>
+            </w:pict>
+          </mc:Fallback>
+        </mc:AlternateContent>
+      </w:r>
+      <w:r>
+        <w:rPr>
+          <w:noProof/>
+        </w:rPr>
+        <mc:AlternateContent>
+          <mc:Choice Requires="wps">
+            <w:drawing>
+              <wp:anchor distT="0" distB="0" distL="114300" distR="114300" simplePos="0" relativeHeight="251672576" behindDoc="0" locked="0" layoutInCell="1" allowOverlap="1" wp14:anchorId="17027A10" wp14:editId="06CE23BF">
+                <wp:simplePos x="0" y="0"/>
+                <wp:positionH relativeFrom="column">
+                  <wp:posOffset>3596640</wp:posOffset>
+                </wp:positionH>
+                <wp:positionV relativeFrom="paragraph">
+                  <wp:posOffset>2484120</wp:posOffset>
+                </wp:positionV>
+                <wp:extent cx="1272540" cy="685800"/>
+                <wp:effectExtent l="0" t="0" r="22860" b="19050"/>
+                <wp:wrapNone/>
+                <wp:docPr id="14" name="Text Box 14"/>
+                <wp:cNvGraphicFramePr/>
+                <a:graphic xmlns:a="http://schemas.openxmlformats.org/drawingml/2006/main">
+                  <a:graphicData uri="http://schemas.microsoft.com/office/word/2010/wordprocessingShape">
+                    <wps:wsp>
+                      <wps:cNvSpPr txBox="1"/>
+                      <wps:spPr>
+                        <a:xfrm>
+                          <a:off x="0" y="0"/>
+                          <a:ext cx="1272540" cy="685800"/>
+                        </a:xfrm>
+                        <a:prstGeom prst="rect">
+                          <a:avLst/>
+                        </a:prstGeom>
+                        <a:solidFill>
+                          <a:schemeClr val="lt1"/>
+                        </a:solidFill>
+                        <a:ln w="6350">
+                          <a:solidFill>
+                            <a:prstClr val="black"/>
+                          </a:solidFill>
+                        </a:ln>
+                      </wps:spPr>
+                      <wps:txbx>
+                        <w:txbxContent>
+                          <w:p>
+                            <w:r>
+                              <w:t>Auth model</w:t>
+                            </w:r>
+                            <w:r>
+                              <w:br/>
+                              <w:t>User management</w:t>
+                            </w:r>
+                            <w:r>
+                              <w:br/>
+                              <w:t>widget model</w:t>
+                            </w:r>
+                          </w:p>
+                        </w:txbxContent>
+                      </wps:txbx>
+                      <wps:bodyPr rot="0" spcFirstLastPara="0" vertOverflow="overflow" horzOverflow="overflow" vert="horz" wrap="square" lIns="91440" tIns="45720" rIns="91440" bIns="45720" numCol="1" spcCol="0" rtlCol="0" fromWordArt="0" anchor="t" anchorCtr="0" forceAA="0" compatLnSpc="1">
+                        <a:prstTxWarp prst="textNoShape">
+                          <a:avLst/>
+                        </a:prstTxWarp>
+                        <a:noAutofit/>
+                      </wps:bodyPr>
+                    </wps:wsp>
+                  </a:graphicData>
+                </a:graphic>
+                <wp14:sizeRelH relativeFrom="margin">
+                  <wp14:pctWidth>0</wp14:pctWidth>
+                </wp14:sizeRelH>
+                <wp14:sizeRelV relativeFrom="margin">
+                  <wp14:pctHeight>0</wp14:pctHeight>
+                </wp14:sizeRelV>
+              </wp:anchor>
+            </w:drawing>
+          </mc:Choice>
+          <mc:Fallback>
+            <w:pict>
+              <v:shape w14:anchorId="17027A10" id="Text Box 14" o:spid="_x0000_s1027" type="#_x0000_t202" style="position:absolute;margin-left:283.2pt;margin-top:195.6pt;width:100.2pt;height:54pt;z-index:251672576;visibility:visible;mso-wrap-style:square;mso-width-percent:0;mso-height-percent:0;mso-wrap-distance-left:9pt;mso-wrap-distance-top:0;mso-wrap-distance-right:9pt;mso-wrap-distance-bottom:0;mso-position-horizontal:absolute;mso-position-horizontal-relative:text;mso-position-vertical:absolute;mso-position-vertical-relative:text;mso-width-percent:0;mso-height-percent:0;mso-width-relative:margin;mso-height-relative:margin;v-text-anchor:top" o:gfxdata="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" fillcolor="white [3201]" strokeweight=".5pt">
+                <v:textbox>
+                  <w:txbxContent>
+                    <w:p>
+                      <w:r>
+                        <w:t>Auth model</w:t>
+                      </w:r>
+                      <w:r>
+                        <w:br/>
+                        <w:t>User management</w:t>
+                      </w:r>
+                      <w:r>
+                        <w:br/>
+                        <w:t>widget model</w:t>
+                      </w:r>
+                    </w:p>
+                  </w:txbxContent>
+                </v:textbox>
+              </v:shape>
+            </w:pict>
+          </mc:Fallback>
+        </mc:AlternateContent>
+      </w:r>
+      <w:r>
+        <w:rPr>
+          <w:noProof/>
+        </w:rPr>
+        <mc:AlternateContent>
+          <mc:Choice Requires="wps">
+            <w:drawing>
+              <wp:anchor distT="0" distB="0" distL="114300" distR="114300" simplePos="0" relativeHeight="251673600" behindDoc="0" locked="0" layoutInCell="1" allowOverlap="1" wp14:anchorId="7105ACF0" wp14:editId="63C007FE">
+                <wp:simplePos x="0" y="0"/>
+                <wp:positionH relativeFrom="column">
+                  <wp:posOffset>3596640</wp:posOffset>
+                </wp:positionH>
+                <wp:positionV relativeFrom="paragraph">
+                  <wp:posOffset>3280410</wp:posOffset>
+                </wp:positionV>
+                <wp:extent cx="1013460" cy="579120"/>
+                <wp:effectExtent l="0" t="0" r="15240" b="11430"/>
+                <wp:wrapNone/>
+                <wp:docPr id="15" name="Text Box 15"/>
+                <wp:cNvGraphicFramePr/>
+                <a:graphic xmlns:a="http://schemas.openxmlformats.org/drawingml/2006/main">
+                  <a:graphicData uri="http://schemas.microsoft.com/office/word/2010/wordprocessingShape">
+                    <wps:wsp>
+                      <wps:cNvSpPr txBox="1"/>
+                      <wps:spPr>
+                        <a:xfrm>
+                          <a:off x="0" y="0"/>
+                          <a:ext cx="1013460" cy="579120"/>
+                        </a:xfrm>
+                        <a:prstGeom prst="rect">
+                          <a:avLst/>
+                        </a:prstGeom>
+                        <a:solidFill>
+                          <a:schemeClr val="lt1"/>
+                        </a:solidFill>
+                        <a:ln w="6350">
+                          <a:solidFill>
+                            <a:prstClr val="black"/>
+                          </a:solidFill>
+                        </a:ln>
+                      </wps:spPr>
+                      <wps:txbx>
+                        <w:txbxContent>
+                          <w:p>
+                            <w:r>
+                              <w:t>Frontend</w:t>
+                            </w:r>
+                          </w:p>
+                        </w:txbxContent>
+                      </wps:txbx>
+                      <wps:bodyPr rot="0" spcFirstLastPara="0" vertOverflow="overflow" horzOverflow="overflow" vert="horz" wrap="square" lIns="91440" tIns="45720" rIns="91440" bIns="45720" numCol="1" spcCol="0" rtlCol="0" fromWordArt="0" anchor="t" anchorCtr="0" forceAA="0" compatLnSpc="1">
+                        <a:prstTxWarp prst="textNoShape">
+                          <a:avLst/>
+                        </a:prstTxWarp>
+                        <a:noAutofit/>
+                      </wps:bodyPr>
+                    </wps:wsp>
+                  </a:graphicData>
+                </a:graphic>
+              </wp:anchor>
+            </w:drawing>
+          </mc:Choice>
+          <mc:Fallback>
+            <w:pict>
+              <v:shape w14:anchorId="7105ACF0" id="Text Box 15" o:spid="_x0000_s1028" type="#_x0000_t202" style="position:absolute;margin-left:283.2pt;margin-top:258.3pt;width:79.8pt;height:45.6pt;z-index:251673600;visibility:visible;mso-wrap-style:square;mso-wrap-distance-left:9pt;mso-wrap-distance-top:0;mso-wrap-distance-right:9pt;mso-wrap-distance-bottom:0;mso-position-horizontal:absolute;mso-position-horizontal-relative:text;mso-position-vertical:absolute;mso-position-vertical-relative:text;v-text-anchor:top" o:gfxdata="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" fillcolor="white [3201]" strokeweight=".5pt">
+                <v:textbox>
+                  <w:txbxContent>
+                    <w:p>
+                      <w:r>
+                        <w:t>Frontend</w:t>
+                      </w:r>
+                    </w:p>
+                  </w:txbxContent>
+                </v:textbox>
+              </v:shape>
+            </w:pict>
+          </mc:Fallback>
+        </mc:AlternateContent>
+      </w:r>
+      <w:r>
+        <w:rPr>
+          <w:noProof/>
+        </w:rPr>
+        <mc:AlternateContent>
+          <mc:Choice Requires="wps">
+            <w:drawing>
+              <wp:anchor distT="0" distB="0" distL="114300" distR="114300" simplePos="0" relativeHeight="251659264" behindDoc="0" locked="0" layoutInCell="1" allowOverlap="1" wp14:anchorId="4AE44080" wp14:editId="1F8E4A7A">
                 <wp:simplePos x="0" y="0"/>
                 <wp:positionH relativeFrom="column">
                   <wp:posOffset>2095500</wp:posOffset>
@@ -80,11 +346,7 @@
           </mc:Choice>
           <mc:Fallback>
             <w:pict>
-              <v:shapetype w14:anchorId="4AE44080" id="_x0000_t202" coordsize="21600,21600" o:spt="202" path="m,l,21600r21600,l21600,xe">
-                <v:stroke joinstyle="miter"/>
-                <v:path gradientshapeok="t" o:connecttype="rect"/>
-              </v:shapetype>
-              <v:shape id="Text Box 1" o:spid="_x0000_s1026" type="#_x0000_t202" style="position:absolute;margin-left:165pt;margin-top:25.2pt;width:98.4pt;height:31.8pt;z-index:251659264;visibility:visible;mso-wrap-style:square;mso-width-percent:0;mso-wrap-distance-left:9pt;mso-wrap-distance-top:0;mso-wrap-distance-right:9pt;mso-wrap-distance-bottom:0;mso-position-horizontal:absolute;mso-position-horizontal-relative:text;mso-position-vertical:absolute;mso-position-vertical-relative:text;mso-width-percent:0;mso-width-relative:margin;v-text-anchor:top" o:gfxdata="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" fillcolor="white [3201]" strokeweight=".5pt">
+              <v:shape w14:anchorId="4AE44080" id="Text Box 1" o:spid="_x0000_s1029" type="#_x0000_t202" style="position:absolute;margin-left:165pt;margin-top:25.2pt;width:98.4pt;height:31.8pt;z-index:251659264;visibility:visible;mso-wrap-style:square;mso-width-percent:0;mso-wrap-distance-left:9pt;mso-wrap-distance-top:0;mso-wrap-distance-right:9pt;mso-wrap-distance-bottom:0;mso-position-horizontal:absolute;mso-position-horizontal-relative:text;mso-position-vertical:absolute;mso-position-vertical-relative:text;mso-width-percent:0;mso-width-relative:margin;v-text-anchor:top" o:gfxdata="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" fillcolor="white [3201]" strokeweight=".5pt">
                 <v:textbox>
                   <w:txbxContent>
                     <w:p>
@@ -114,165 +376,7 @@
         <mc:AlternateContent>
           <mc:Choice Requires="wps">
             <w:drawing>
-              <wp:anchor distT="0" distB="0" distL="114300" distR="114300" simplePos="0" relativeHeight="251672576" behindDoc="0" locked="0" layoutInCell="1" allowOverlap="1" wp14:anchorId="17027A10" wp14:editId="58256875">
-                <wp:simplePos x="0" y="0"/>
-                <wp:positionH relativeFrom="column">
-                  <wp:posOffset>3596640</wp:posOffset>
-                </wp:positionH>
-                <wp:positionV relativeFrom="paragraph">
-                  <wp:posOffset>1752600</wp:posOffset>
-                </wp:positionV>
-                <wp:extent cx="967740" cy="594360"/>
-                <wp:effectExtent l="0" t="0" r="22860" b="15240"/>
-                <wp:wrapNone/>
-                <wp:docPr id="14" name="Text Box 14"/>
-                <wp:cNvGraphicFramePr/>
-                <a:graphic xmlns:a="http://schemas.openxmlformats.org/drawingml/2006/main">
-                  <a:graphicData uri="http://schemas.microsoft.com/office/word/2010/wordprocessingShape">
-                    <wps:wsp>
-                      <wps:cNvSpPr txBox="1"/>
-                      <wps:spPr>
-                        <a:xfrm>
-                          <a:off x="0" y="0"/>
-                          <a:ext cx="967740" cy="594360"/>
-                        </a:xfrm>
-                        <a:prstGeom prst="rect">
-                          <a:avLst/>
-                        </a:prstGeom>
-                        <a:solidFill>
-                          <a:schemeClr val="lt1"/>
-                        </a:solidFill>
-                        <a:ln w="6350">
-                          <a:solidFill>
-                            <a:prstClr val="black"/>
-                          </a:solidFill>
-                        </a:ln>
-                      </wps:spPr>
-                      <wps:txbx>
-                        <w:txbxContent>
-                          <w:p>
-                            <w:r>
-                              <w:t>CRUD</w:t>
-                            </w:r>
-                          </w:p>
-                        </w:txbxContent>
-                      </wps:txbx>
-                      <wps:bodyPr rot="0" spcFirstLastPara="0" vertOverflow="overflow" horzOverflow="overflow" vert="horz" wrap="square" lIns="91440" tIns="45720" rIns="91440" bIns="45720" numCol="1" spcCol="0" rtlCol="0" fromWordArt="0" anchor="t" anchorCtr="0" forceAA="0" compatLnSpc="1">
-                        <a:prstTxWarp prst="textNoShape">
-                          <a:avLst/>
-                        </a:prstTxWarp>
-                        <a:noAutofit/>
-                      </wps:bodyPr>
-                    </wps:wsp>
-                  </a:graphicData>
-                </a:graphic>
-              </wp:anchor>
-            </w:drawing>
-          </mc:Choice>
-          <mc:Fallback>
-            <w:pict>
-              <v:shape w14:anchorId="17027A10" id="Text Box 14" o:spid="_x0000_s1027" type="#_x0000_t202" style="position:absolute;margin-left:283.2pt;margin-top:138pt;width:76.2pt;height:46.8pt;z-index:251672576;visibility:visible;mso-wrap-style:square;mso-wrap-distance-left:9pt;mso-wrap-distance-top:0;mso-wrap-distance-right:9pt;mso-wrap-distance-bottom:0;mso-position-horizontal:absolute;mso-position-horizontal-relative:text;mso-position-vertical:absolute;mso-position-vertical-relative:text;v-text-anchor:top" o:gfxdata="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" fillcolor="white [3201]" strokeweight=".5pt">
-                <v:textbox>
-                  <w:txbxContent>
-                    <w:p>
-                      <w:r>
-                        <w:t>CRUD</w:t>
-                      </w:r>
-                    </w:p>
-                  </w:txbxContent>
-                </v:textbox>
-              </v:shape>
-            </w:pict>
-          </mc:Fallback>
-        </mc:AlternateContent>
-      </w:r>
-      <w:r>
-        <w:rPr>
-          <w:noProof/>
-        </w:rPr>
-        <mc:AlternateContent>
-          <mc:Choice Requires="wps">
-            <w:drawing>
-              <wp:anchor distT="0" distB="0" distL="114300" distR="114300" simplePos="0" relativeHeight="251671552" behindDoc="0" locked="0" layoutInCell="1" allowOverlap="1" wp14:anchorId="31BD4557" wp14:editId="2B5A14F1">
-                <wp:simplePos x="0" y="0"/>
-                <wp:positionH relativeFrom="column">
-                  <wp:posOffset>3596640</wp:posOffset>
-                </wp:positionH>
-                <wp:positionV relativeFrom="paragraph">
-                  <wp:posOffset>2522220</wp:posOffset>
-                </wp:positionV>
-                <wp:extent cx="967740" cy="632460"/>
-                <wp:effectExtent l="0" t="0" r="22860" b="15240"/>
-                <wp:wrapNone/>
-                <wp:docPr id="13" name="Text Box 13"/>
-                <wp:cNvGraphicFramePr/>
-                <a:graphic xmlns:a="http://schemas.openxmlformats.org/drawingml/2006/main">
-                  <a:graphicData uri="http://schemas.microsoft.com/office/word/2010/wordprocessingShape">
-                    <wps:wsp>
-                      <wps:cNvSpPr txBox="1"/>
-                      <wps:spPr>
-                        <a:xfrm>
-                          <a:off x="0" y="0"/>
-                          <a:ext cx="967740" cy="632460"/>
-                        </a:xfrm>
-                        <a:prstGeom prst="rect">
-                          <a:avLst/>
-                        </a:prstGeom>
-                        <a:solidFill>
-                          <a:schemeClr val="lt1"/>
-                        </a:solidFill>
-                        <a:ln w="6350">
-                          <a:solidFill>
-                            <a:prstClr val="black"/>
-                          </a:solidFill>
-                        </a:ln>
-                      </wps:spPr>
-                      <wps:txbx>
-                        <w:txbxContent>
-                          <w:p>
-                            <w:r>
-                              <w:t>API</w:t>
-                            </w:r>
-                          </w:p>
-                        </w:txbxContent>
-                      </wps:txbx>
-                      <wps:bodyPr rot="0" spcFirstLastPara="0" vertOverflow="overflow" horzOverflow="overflow" vert="horz" wrap="square" lIns="91440" tIns="45720" rIns="91440" bIns="45720" numCol="1" spcCol="0" rtlCol="0" fromWordArt="0" anchor="t" anchorCtr="0" forceAA="0" compatLnSpc="1">
-                        <a:prstTxWarp prst="textNoShape">
-                          <a:avLst/>
-                        </a:prstTxWarp>
-                        <a:noAutofit/>
-                      </wps:bodyPr>
-                    </wps:wsp>
-                  </a:graphicData>
-                </a:graphic>
-              </wp:anchor>
-            </w:drawing>
-          </mc:Choice>
-          <mc:Fallback>
-            <w:pict>
-              <v:shape w14:anchorId="31BD4557" id="Text Box 13" o:spid="_x0000_s1028" type="#_x0000_t202" style="position:absolute;margin-left:283.2pt;margin-top:198.6pt;width:76.2pt;height:49.8pt;z-index:251671552;visibility:visible;mso-wrap-style:square;mso-wrap-distance-left:9pt;mso-wrap-distance-top:0;mso-wrap-distance-right:9pt;mso-wrap-distance-bottom:0;mso-position-horizontal:absolute;mso-position-horizontal-relative:text;mso-position-vertical:absolute;mso-position-vertical-relative:text;v-text-anchor:top" o:gfxdata="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" fillcolor="white [3201]" strokeweight=".5pt">
-                <v:textbox>
-                  <w:txbxContent>
-                    <w:p>
-                      <w:r>
-                        <w:t>API</w:t>
-                      </w:r>
-                    </w:p>
-                  </w:txbxContent>
-                </v:textbox>
-              </v:shape>
-            </w:pict>
-          </mc:Fallback>
-        </mc:AlternateContent>
-      </w:r>
-      <w:r>
-        <w:rPr>
-          <w:noProof/>
-        </w:rPr>
-        <mc:AlternateContent>
-          <mc:Choice Requires="wps">
-            <w:drawing>
-              <wp:anchor distT="0" distB="0" distL="114300" distR="114300" simplePos="0" relativeHeight="251702272" behindDoc="0" locked="0" layoutInCell="1" allowOverlap="1" wp14:anchorId="4C4A2F2F" wp14:editId="75115422">
+              <wp:anchor distT="0" distB="0" distL="114300" distR="114300" simplePos="0" relativeHeight="251702272" behindDoc="0" locked="0" layoutInCell="1" allowOverlap="1" wp14:anchorId="4C4A2F2F" wp14:editId="04953672">
                 <wp:simplePos x="0" y="0"/>
                 <wp:positionH relativeFrom="column">
                   <wp:posOffset>4907280</wp:posOffset>
@@ -324,7 +428,7 @@
           </mc:Choice>
           <mc:Fallback>
             <w:pict>
-              <v:shapetype w14:anchorId="1C65B39A" id="_x0000_t32" coordsize="21600,21600" o:spt="32" o:oned="t" path="m,l21600,21600e" filled="f">
+              <v:shapetype w14:anchorId="682182D3" id="_x0000_t32" coordsize="21600,21600" o:spt="32" o:oned="t" path="m,l21600,21600e" filled="f">
                 <v:path arrowok="t" fillok="f" o:connecttype="none"/>
                 <o:lock v:ext="edit" shapetype="t"/>
               </v:shapetype>
@@ -1916,7 +2020,7 @@
           </mc:Choice>
           <mc:Fallback>
             <w:pict>
-              <v:shape w14:anchorId="5272D066" id="Text Box 19" o:spid="_x0000_s1029" type="#_x0000_t202" style="position:absolute;margin-left:396pt;margin-top:242.4pt;width:75.6pt;height:24.6pt;z-index:251677696;visibility:visible;mso-wrap-style:square;mso-height-percent:0;mso-wrap-distance-left:9pt;mso-wrap-distance-top:0;mso-wrap-distance-right:9pt;mso-wrap-distance-bottom:0;mso-position-horizontal:absolute;mso-position-horizontal-relative:text;mso-position-vertical:absolute;mso-position-vertical-relative:text;mso-height-percent:0;mso-height-relative:margin;v-text-anchor:top" o:gfxdata="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" fillcolor="white [3201]" strokeweight=".5pt">
+              <v:shape w14:anchorId="5272D066" id="Text Box 19" o:spid="_x0000_s1030" type="#_x0000_t202" style="position:absolute;margin-left:396pt;margin-top:242.4pt;width:75.6pt;height:24.6pt;z-index:251677696;visibility:visible;mso-wrap-style:square;mso-height-percent:0;mso-wrap-distance-left:9pt;mso-wrap-distance-top:0;mso-wrap-distance-right:9pt;mso-wrap-distance-bottom:0;mso-position-horizontal:absolute;mso-position-horizontal-relative:text;mso-position-vertical:absolute;mso-position-vertical-relative:text;mso-height-percent:0;mso-height-relative:margin;v-text-anchor:top" o:gfxdata="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" fillcolor="white [3201]" strokeweight=".5pt">
                 <v:textbox>
                   <w:txbxContent>
                     <w:p>
@@ -1997,7 +2101,7 @@
           </mc:Choice>
           <mc:Fallback>
             <w:pict>
-              <v:shape w14:anchorId="445D7BFF" id="Text Box 18" o:spid="_x0000_s1030" type="#_x0000_t202" style="position:absolute;margin-left:396pt;margin-top:185.4pt;width:75.6pt;height:39pt;z-index:251676672;visibility:visible;mso-wrap-style:square;mso-wrap-distance-left:9pt;mso-wrap-distance-top:0;mso-wrap-distance-right:9pt;mso-wrap-distance-bottom:0;mso-position-horizontal:absolute;mso-position-horizontal-relative:text;mso-position-vertical:absolute;mso-position-vertical-relative:text;v-text-anchor:top" o:gfxdata="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" fillcolor="white [3201]" strokeweight=".5pt">
+              <v:shape w14:anchorId="445D7BFF" id="Text Box 18" o:spid="_x0000_s1031" type="#_x0000_t202" style="position:absolute;margin-left:396pt;margin-top:185.4pt;width:75.6pt;height:39pt;z-index:251676672;visibility:visible;mso-wrap-style:square;mso-wrap-distance-left:9pt;mso-wrap-distance-top:0;mso-wrap-distance-right:9pt;mso-wrap-distance-bottom:0;mso-position-horizontal:absolute;mso-position-horizontal-relative:text;mso-position-vertical:absolute;mso-position-vertical-relative:text;v-text-anchor:top" o:gfxdata="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" fillcolor="white [3201]" strokeweight=".5pt">
                 <v:textbox>
                   <w:txbxContent>
                     <w:p>
@@ -2079,7 +2183,7 @@
           </mc:Choice>
           <mc:Fallback>
             <w:pict>
-              <v:shape w14:anchorId="3B3D9D31" id="Text Box 17" o:spid="_x0000_s1031" type="#_x0000_t202" style="position:absolute;margin-left:396pt;margin-top:132pt;width:1in;height:34.8pt;z-index:251675648;visibility:visible;mso-wrap-style:square;mso-height-percent:0;mso-wrap-distance-left:9pt;mso-wrap-distance-top:0;mso-wrap-distance-right:9pt;mso-wrap-distance-bottom:0;mso-position-horizontal:absolute;mso-position-horizontal-relative:text;mso-position-vertical:absolute;mso-position-vertical-relative:text;mso-height-percent:0;mso-height-relative:margin;v-text-anchor:top" o:gfxdata="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" fillcolor="white [3201]" strokeweight=".5pt">
+              <v:shape w14:anchorId="3B3D9D31" id="Text Box 17" o:spid="_x0000_s1032" type="#_x0000_t202" style="position:absolute;margin-left:396pt;margin-top:132pt;width:1in;height:34.8pt;z-index:251675648;visibility:visible;mso-wrap-style:square;mso-height-percent:0;mso-wrap-distance-left:9pt;mso-wrap-distance-top:0;mso-wrap-distance-right:9pt;mso-wrap-distance-bottom:0;mso-position-horizontal:absolute;mso-position-horizontal-relative:text;mso-position-vertical:absolute;mso-position-vertical-relative:text;mso-height-percent:0;mso-height-relative:margin;v-text-anchor:top" o:gfxdata="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" fillcolor="white [3201]" strokeweight=".5pt">
                 <v:textbox>
                   <w:txbxContent>
                     <w:p>
@@ -2101,7 +2205,7 @@
         <mc:AlternateContent>
           <mc:Choice Requires="wps">
             <w:drawing>
-              <wp:anchor distT="0" distB="0" distL="114300" distR="114300" simplePos="0" relativeHeight="251674624" behindDoc="0" locked="0" layoutInCell="1" allowOverlap="1" wp14:anchorId="20DAADA3" wp14:editId="407EA80A">
+              <wp:anchor distT="0" distB="0" distL="114300" distR="114300" simplePos="0" relativeHeight="251674624" behindDoc="0" locked="0" layoutInCell="1" allowOverlap="1" wp14:anchorId="20DAADA3" wp14:editId="66AD9327">
                 <wp:simplePos x="0" y="0"/>
                 <wp:positionH relativeFrom="column">
                   <wp:posOffset>3596640</wp:posOffset>
@@ -2158,91 +2262,12 @@
           </mc:Choice>
           <mc:Fallback>
             <w:pict>
-              <v:shape w14:anchorId="20DAADA3" id="Text Box 16" o:spid="_x0000_s1032" type="#_x0000_t202" style="position:absolute;margin-left:283.2pt;margin-top:315.6pt;width:79.8pt;height:46.8pt;z-index:251674624;visibility:visible;mso-wrap-style:square;mso-wrap-distance-left:9pt;mso-wrap-distance-top:0;mso-wrap-distance-right:9pt;mso-wrap-distance-bottom:0;mso-position-horizontal:absolute;mso-position-horizontal-relative:text;mso-position-vertical:absolute;mso-position-vertical-relative:text;v-text-anchor:top" o:gfxdata="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" fillcolor="white [3201]" strokeweight=".5pt">
+              <v:shape w14:anchorId="20DAADA3" id="Text Box 16" o:spid="_x0000_s1033" type="#_x0000_t202" style="position:absolute;margin-left:283.2pt;margin-top:315.6pt;width:79.8pt;height:46.8pt;z-index:251674624;visibility:visible;mso-wrap-style:square;mso-wrap-distance-left:9pt;mso-wrap-distance-top:0;mso-wrap-distance-right:9pt;mso-wrap-distance-bottom:0;mso-position-horizontal:absolute;mso-position-horizontal-relative:text;mso-position-vertical:absolute;mso-position-vertical-relative:text;v-text-anchor:top" o:gfxdata="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" fillcolor="white [3201]" strokeweight=".5pt">
                 <v:textbox>
                   <w:txbxContent>
                     <w:p>
                       <w:r>
                         <w:t>Test Unit</w:t>
-                      </w:r>
-                    </w:p>
-                  </w:txbxContent>
-                </v:textbox>
-              </v:shape>
-            </w:pict>
-          </mc:Fallback>
-        </mc:AlternateContent>
-      </w:r>
-      <w:r>
-        <w:rPr>
-          <w:noProof/>
-        </w:rPr>
-        <mc:AlternateContent>
-          <mc:Choice Requires="wps">
-            <w:drawing>
-              <wp:anchor distT="0" distB="0" distL="114300" distR="114300" simplePos="0" relativeHeight="251673600" behindDoc="0" locked="0" layoutInCell="1" allowOverlap="1" wp14:anchorId="7105ACF0" wp14:editId="25F19DFB">
-                <wp:simplePos x="0" y="0"/>
-                <wp:positionH relativeFrom="column">
-                  <wp:posOffset>3596640</wp:posOffset>
-                </wp:positionH>
-                <wp:positionV relativeFrom="paragraph">
-                  <wp:posOffset>3276600</wp:posOffset>
-                </wp:positionV>
-                <wp:extent cx="1013460" cy="579120"/>
-                <wp:effectExtent l="0" t="0" r="15240" b="11430"/>
-                <wp:wrapNone/>
-                <wp:docPr id="15" name="Text Box 15"/>
-                <wp:cNvGraphicFramePr/>
-                <a:graphic xmlns:a="http://schemas.openxmlformats.org/drawingml/2006/main">
-                  <a:graphicData uri="http://schemas.microsoft.com/office/word/2010/wordprocessingShape">
-                    <wps:wsp>
-                      <wps:cNvSpPr txBox="1"/>
-                      <wps:spPr>
-                        <a:xfrm>
-                          <a:off x="0" y="0"/>
-                          <a:ext cx="1013460" cy="579120"/>
-                        </a:xfrm>
-                        <a:prstGeom prst="rect">
-                          <a:avLst/>
-                        </a:prstGeom>
-                        <a:solidFill>
-                          <a:schemeClr val="lt1"/>
-                        </a:solidFill>
-                        <a:ln w="6350">
-                          <a:solidFill>
-                            <a:prstClr val="black"/>
-                          </a:solidFill>
-                        </a:ln>
-                      </wps:spPr>
-                      <wps:txbx>
-                        <w:txbxContent>
-                          <w:p>
-                            <w:r>
-                              <w:t>Frontend</w:t>
-                            </w:r>
-                          </w:p>
-                        </w:txbxContent>
-                      </wps:txbx>
-                      <wps:bodyPr rot="0" spcFirstLastPara="0" vertOverflow="overflow" horzOverflow="overflow" vert="horz" wrap="square" lIns="91440" tIns="45720" rIns="91440" bIns="45720" numCol="1" spcCol="0" rtlCol="0" fromWordArt="0" anchor="t" anchorCtr="0" forceAA="0" compatLnSpc="1">
-                        <a:prstTxWarp prst="textNoShape">
-                          <a:avLst/>
-                        </a:prstTxWarp>
-                        <a:noAutofit/>
-                      </wps:bodyPr>
-                    </wps:wsp>
-                  </a:graphicData>
-                </a:graphic>
-              </wp:anchor>
-            </w:drawing>
-          </mc:Choice>
-          <mc:Fallback>
-            <w:pict>
-              <v:shape w14:anchorId="7105ACF0" id="Text Box 15" o:spid="_x0000_s1033" type="#_x0000_t202" style="position:absolute;margin-left:283.2pt;margin-top:258pt;width:79.8pt;height:45.6pt;z-index:251673600;visibility:visible;mso-wrap-style:square;mso-wrap-distance-left:9pt;mso-wrap-distance-top:0;mso-wrap-distance-right:9pt;mso-wrap-distance-bottom:0;mso-position-horizontal:absolute;mso-position-horizontal-relative:text;mso-position-vertical:absolute;mso-position-vertical-relative:text;v-text-anchor:top" o:gfxdata="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" fillcolor="white [3201]" strokeweight=".5pt">
-                <v:textbox>
-                  <w:txbxContent>
-                    <w:p>
-                      <w:r>
-                        <w:t>Frontend</w:t>
                       </w:r>
                     </w:p>
                   </w:txbxContent>
@@ -3318,6 +3343,7 @@
     <w:lsdException w:name="HTML Sample" w:semiHidden="1" w:unhideWhenUsed="1"/>
     <w:lsdException w:name="HTML Typewriter" w:semiHidden="1" w:unhideWhenUsed="1"/>
     <w:lsdException w:name="HTML Variable" w:semiHidden="1" w:unhideWhenUsed="1"/>
+    <w:lsdException w:name="Normal Table" w:semiHidden="1" w:unhideWhenUsed="1"/>
     <w:lsdException w:name="annotation subject" w:semiHidden="1" w:unhideWhenUsed="1"/>
     <w:lsdException w:name="No List" w:semiHidden="1" w:unhideWhenUsed="1"/>
     <w:lsdException w:name="Outline List 1" w:semiHidden="1" w:unhideWhenUsed="1"/>
@@ -3363,9 +3389,11 @@
     <w:lsdException w:name="Table Subtle 1" w:semiHidden="1" w:unhideWhenUsed="1"/>
     <w:lsdException w:name="Table Subtle 2" w:semiHidden="1" w:unhideWhenUsed="1"/>
     <w:lsdException w:name="Table Web 1" w:semiHidden="1" w:unhideWhenUsed="1"/>
+    <w:lsdException w:name="Table Web 2" w:semiHidden="1" w:unhideWhenUsed="1"/>
     <w:lsdException w:name="Table Web 3" w:semiHidden="1" w:unhideWhenUsed="1"/>
     <w:lsdException w:name="Balloon Text" w:semiHidden="1" w:unhideWhenUsed="1"/>
     <w:lsdException w:name="Table Grid" w:uiPriority="39"/>
+    <w:lsdException w:name="Table Theme" w:semiHidden="1" w:unhideWhenUsed="1"/>
     <w:lsdException w:name="Placeholder Text" w:semiHidden="1"/>
     <w:lsdException w:name="No Spacing" w:uiPriority="1" w:qFormat="1"/>
     <w:lsdException w:name="Light Shading" w:uiPriority="60"/>

</xml_diff>